<commit_message>
DI and DO and connection with DD2, DD3, DD4 completed
</commit_message>
<xml_diff>
--- a/OwenLogic/VOS_Vorkuta/АСУ 1 общий/DD3/список сигналов АСУ-1-DD3 ver.07.04.21.docx
+++ b/OwenLogic/VOS_Vorkuta/АСУ 1 общий/DD3/список сигналов АСУ-1-DD3 ver.07.04.21.docx
@@ -893,7 +893,6 @@
               <w:t xml:space="preserve">Авария первого насоса </w:t>
             </w:r>
             <w:proofErr w:type="spellStart"/>
-            <w:proofErr w:type="gramStart"/>
             <w:r>
               <w:rPr>
                 <w:color w:val="A6A6A6" w:themeColor="background1" w:themeShade="A6"/>
@@ -901,7 +900,6 @@
               <w:t>хим.промывки</w:t>
             </w:r>
             <w:proofErr w:type="spellEnd"/>
-            <w:proofErr w:type="gramEnd"/>
             <w:r>
               <w:rPr>
                 <w:color w:val="A6A6A6" w:themeColor="background1" w:themeShade="A6"/>
@@ -974,7 +972,6 @@
               <w:t xml:space="preserve">Авария второго насоса </w:t>
             </w:r>
             <w:proofErr w:type="spellStart"/>
-            <w:proofErr w:type="gramStart"/>
             <w:r>
               <w:rPr>
                 <w:color w:val="A6A6A6" w:themeColor="background1" w:themeShade="A6"/>
@@ -982,7 +979,6 @@
               <w:t>хим.промывки</w:t>
             </w:r>
             <w:proofErr w:type="spellEnd"/>
-            <w:proofErr w:type="gramEnd"/>
             <w:r>
               <w:rPr>
                 <w:color w:val="A6A6A6" w:themeColor="background1" w:themeShade="A6"/>
@@ -1074,14 +1070,9 @@
           <w:p>
             <w:proofErr w:type="spellStart"/>
             <w:r>
-              <w:t>Э.</w:t>
-            </w:r>
-            <w:proofErr w:type="gramStart"/>
-            <w:r>
-              <w:t>к.манометр</w:t>
+              <w:t>Э.к.манометр</w:t>
             </w:r>
             <w:proofErr w:type="spellEnd"/>
-            <w:proofErr w:type="gramEnd"/>
             <w:r>
               <w:t xml:space="preserve"> </w:t>
             </w:r>
@@ -1149,21 +1140,7 @@
               <w:rPr>
                 <w:color w:val="A6A6A6" w:themeColor="background1" w:themeShade="A6"/>
               </w:rPr>
-              <w:t xml:space="preserve">Сигнал на пуск первого насоса </w:t>
-            </w:r>
-            <w:proofErr w:type="gramStart"/>
-            <w:r>
-              <w:rPr>
-                <w:color w:val="A6A6A6" w:themeColor="background1" w:themeShade="A6"/>
-              </w:rPr>
-              <w:t>хим.пром</w:t>
-            </w:r>
-            <w:proofErr w:type="gramEnd"/>
-            <w:r>
-              <w:rPr>
-                <w:color w:val="A6A6A6" w:themeColor="background1" w:themeShade="A6"/>
-              </w:rPr>
-              <w:t>.Р05.02/01</w:t>
+              <w:t>Сигнал на пуск первого насоса хим.пром.Р05.02/01</w:t>
             </w:r>
           </w:p>
         </w:tc>
@@ -1226,21 +1203,7 @@
               <w:rPr>
                 <w:color w:val="A6A6A6" w:themeColor="background1" w:themeShade="A6"/>
               </w:rPr>
-              <w:t xml:space="preserve">Сигнал на стоп первого насоса </w:t>
-            </w:r>
-            <w:proofErr w:type="gramStart"/>
-            <w:r>
-              <w:rPr>
-                <w:color w:val="A6A6A6" w:themeColor="background1" w:themeShade="A6"/>
-              </w:rPr>
-              <w:t>хим.пром</w:t>
-            </w:r>
-            <w:proofErr w:type="gramEnd"/>
-            <w:r>
-              <w:rPr>
-                <w:color w:val="A6A6A6" w:themeColor="background1" w:themeShade="A6"/>
-              </w:rPr>
-              <w:t>.Р05.02/01</w:t>
+              <w:t>Сигнал на стоп первого насоса хим.пром.Р05.02/01</w:t>
             </w:r>
           </w:p>
         </w:tc>
@@ -1303,21 +1266,7 @@
               <w:rPr>
                 <w:color w:val="A6A6A6" w:themeColor="background1" w:themeShade="A6"/>
               </w:rPr>
-              <w:t xml:space="preserve">Сигнал на пуск второго насоса </w:t>
-            </w:r>
-            <w:proofErr w:type="gramStart"/>
-            <w:r>
-              <w:rPr>
-                <w:color w:val="A6A6A6" w:themeColor="background1" w:themeShade="A6"/>
-              </w:rPr>
-              <w:t>хим.пром</w:t>
-            </w:r>
-            <w:proofErr w:type="gramEnd"/>
-            <w:r>
-              <w:rPr>
-                <w:color w:val="A6A6A6" w:themeColor="background1" w:themeShade="A6"/>
-              </w:rPr>
-              <w:t>.Р05.03/01</w:t>
+              <w:t>Сигнал на пуск второго насоса хим.пром.Р05.03/01</w:t>
             </w:r>
           </w:p>
         </w:tc>
@@ -1380,21 +1329,7 @@
               <w:rPr>
                 <w:color w:val="A6A6A6" w:themeColor="background1" w:themeShade="A6"/>
               </w:rPr>
-              <w:t xml:space="preserve">Сигнал на стоп второго насоса </w:t>
-            </w:r>
-            <w:proofErr w:type="gramStart"/>
-            <w:r>
-              <w:rPr>
-                <w:color w:val="A6A6A6" w:themeColor="background1" w:themeShade="A6"/>
-              </w:rPr>
-              <w:t>хим.пром</w:t>
-            </w:r>
-            <w:proofErr w:type="gramEnd"/>
-            <w:r>
-              <w:rPr>
-                <w:color w:val="A6A6A6" w:themeColor="background1" w:themeShade="A6"/>
-              </w:rPr>
-              <w:t>.Р05.03/01</w:t>
+              <w:t>Сигнал на стоп второго насоса хим.пром.Р05.03/01</w:t>
             </w:r>
           </w:p>
         </w:tc>
@@ -1460,7 +1395,6 @@
               <w:t xml:space="preserve">Сигнал на пуск </w:t>
             </w:r>
             <w:proofErr w:type="spellStart"/>
-            <w:proofErr w:type="gramStart"/>
             <w:r>
               <w:rPr>
                 <w:color w:val="A6A6A6" w:themeColor="background1" w:themeShade="A6"/>
@@ -1468,7 +1402,6 @@
               <w:t>эл.нагревателя</w:t>
             </w:r>
             <w:proofErr w:type="spellEnd"/>
-            <w:proofErr w:type="gramEnd"/>
             <w:r>
               <w:rPr>
                 <w:color w:val="A6A6A6" w:themeColor="background1" w:themeShade="A6"/>
@@ -1551,7 +1484,6 @@
               <w:t xml:space="preserve">Сигнал на стоп </w:t>
             </w:r>
             <w:proofErr w:type="spellStart"/>
-            <w:proofErr w:type="gramStart"/>
             <w:r>
               <w:rPr>
                 <w:color w:val="A6A6A6" w:themeColor="background1" w:themeShade="A6"/>
@@ -1559,7 +1491,6 @@
               <w:t>эл.нагревателя</w:t>
             </w:r>
             <w:proofErr w:type="spellEnd"/>
-            <w:proofErr w:type="gramEnd"/>
             <w:r>
               <w:rPr>
                 <w:color w:val="A6A6A6" w:themeColor="background1" w:themeShade="A6"/>
@@ -1663,7 +1594,6 @@
               <w:t xml:space="preserve"> </w:t>
             </w:r>
             <w:proofErr w:type="spellStart"/>
-            <w:proofErr w:type="gramStart"/>
             <w:r>
               <w:rPr>
                 <w:color w:val="A6A6A6" w:themeColor="background1" w:themeShade="A6"/>
@@ -1671,7 +1601,6 @@
               <w:t>эл.нагревателя</w:t>
             </w:r>
             <w:proofErr w:type="spellEnd"/>
-            <w:proofErr w:type="gramEnd"/>
             <w:r>
               <w:rPr>
                 <w:color w:val="A6A6A6" w:themeColor="background1" w:themeShade="A6"/>
@@ -2220,7 +2149,6 @@
               <w:t xml:space="preserve">Пуск первого насоса </w:t>
             </w:r>
             <w:proofErr w:type="spellStart"/>
-            <w:proofErr w:type="gramStart"/>
             <w:r>
               <w:rPr>
                 <w:color w:val="A6A6A6" w:themeColor="background1" w:themeShade="A6"/>
@@ -2228,7 +2156,6 @@
               <w:t>хим.промывки</w:t>
             </w:r>
             <w:proofErr w:type="spellEnd"/>
-            <w:proofErr w:type="gramEnd"/>
             <w:r>
               <w:rPr>
                 <w:color w:val="A6A6A6" w:themeColor="background1" w:themeShade="A6"/>
@@ -2311,7 +2238,6 @@
               <w:t xml:space="preserve"> насоса </w:t>
             </w:r>
             <w:proofErr w:type="spellStart"/>
-            <w:proofErr w:type="gramStart"/>
             <w:r>
               <w:rPr>
                 <w:color w:val="A6A6A6" w:themeColor="background1" w:themeShade="A6"/>
@@ -2319,7 +2245,6 @@
               <w:t>хим.промывки</w:t>
             </w:r>
             <w:proofErr w:type="spellEnd"/>
-            <w:proofErr w:type="gramEnd"/>
             <w:r>
               <w:rPr>
                 <w:color w:val="A6A6A6" w:themeColor="background1" w:themeShade="A6"/>
@@ -2516,7 +2441,6 @@
               <w:t xml:space="preserve">Пуск </w:t>
             </w:r>
             <w:proofErr w:type="spellStart"/>
-            <w:proofErr w:type="gramStart"/>
             <w:r>
               <w:rPr>
                 <w:color w:val="A6A6A6" w:themeColor="background1" w:themeShade="A6"/>
@@ -2524,7 +2448,6 @@
               <w:t>эл.нагревателя</w:t>
             </w:r>
             <w:proofErr w:type="spellEnd"/>
-            <w:proofErr w:type="gramEnd"/>
             <w:r>
               <w:rPr>
                 <w:color w:val="A6A6A6" w:themeColor="background1" w:themeShade="A6"/>
@@ -3315,24 +3238,13 @@
               </w:rPr>
             </w:pPr>
             <w:r>
-              <w:t xml:space="preserve">Связь </w:t>
-            </w:r>
-            <w:proofErr w:type="gramStart"/>
-            <w:r>
-              <w:t xml:space="preserve">с  </w:t>
-            </w:r>
-            <w:r>
-              <w:rPr>
-                <w:lang w:val="en-US"/>
-              </w:rPr>
-              <w:t>DD</w:t>
-            </w:r>
-            <w:proofErr w:type="gramEnd"/>
-            <w:r>
-              <w:rPr>
-                <w:lang w:val="en-US"/>
-              </w:rPr>
-              <w:t xml:space="preserve">1 </w:t>
+              <w:t xml:space="preserve">Связь с  </w:t>
+            </w:r>
+            <w:r>
+              <w:rPr>
+                <w:lang w:val="en-US"/>
+              </w:rPr>
+              <w:t xml:space="preserve">DD1 </w:t>
             </w:r>
             <w:r>
               <w:t>(ПЛК-160)</w:t>
@@ -3901,7 +3813,6 @@
               <w:t xml:space="preserve"> (нет давления по </w:t>
             </w:r>
             <w:proofErr w:type="spellStart"/>
-            <w:proofErr w:type="gramStart"/>
             <w:r>
               <w:rPr>
                 <w:color w:val="FF0000"/>
@@ -3909,7 +3820,6 @@
               <w:t>эк.манометру</w:t>
             </w:r>
             <w:proofErr w:type="spellEnd"/>
-            <w:proofErr w:type="gramEnd"/>
             <w:r>
               <w:rPr>
                 <w:color w:val="FF0000"/>
@@ -4108,7 +4018,6 @@
             <w:r>
               <w:rPr>
                 <w:color w:val="FF0000"/>
-                <w:lang w:val="en-US"/>
               </w:rPr>
               <w:t xml:space="preserve"> </w:t>
             </w:r>
@@ -4408,6 +4317,12 @@
                 <w:lang w:val="en-US"/>
               </w:rPr>
               <w:t>status_ufo</w:t>
+            </w:r>
+            <w:r>
+              <w:rPr>
+                <w:lang w:val="en-US"/>
+              </w:rPr>
+              <w:t>_PLC</w:t>
             </w:r>
             <w:proofErr w:type="spellEnd"/>
           </w:p>
@@ -7005,10 +6920,7 @@
               </w:rPr>
             </w:pPr>
             <w:r>
-              <w:t>Работа УФО-</w:t>
-            </w:r>
-            <w:r>
-              <w:t>2</w:t>
+              <w:t>Работа УФО-2</w:t>
             </w:r>
           </w:p>
         </w:tc>

</xml_diff>